<commit_message>
async await axios promise fetch
</commit_message>
<xml_diff>
--- a/Dewey前端的一些总结.docx
+++ b/Dewey前端的一些总结.docx
@@ -37710,30 +37710,597 @@
           <w:bCs/>
         </w:rPr>
       </w:pPr>
-    </w:p>
-    <w:p>
-      <w:pPr>
-        <w:rPr>
-          <w:b/>
-          <w:bCs/>
-        </w:rPr>
-      </w:pPr>
-    </w:p>
-    <w:p>
-      <w:pPr>
-        <w:rPr>
-          <w:b/>
-          <w:bCs/>
-        </w:rPr>
-      </w:pPr>
-    </w:p>
-    <w:p>
-      <w:pPr>
-        <w:rPr>
-          <w:b/>
-          <w:bCs/>
-        </w:rPr>
-      </w:pPr>
+      <w:r>
+        <w:rPr>
+          <w:noProof/>
+        </w:rPr>
+        <w:drawing>
+          <wp:anchor distT="0" distB="0" distL="114300" distR="114300" simplePos="0" relativeHeight="251681792" behindDoc="0" locked="0" layoutInCell="1" allowOverlap="1" wp14:anchorId="31F39EE8" wp14:editId="35782014">
+            <wp:simplePos x="0" y="0"/>
+            <wp:positionH relativeFrom="column">
+              <wp:posOffset>2951328</wp:posOffset>
+            </wp:positionH>
+            <wp:positionV relativeFrom="paragraph">
+              <wp:posOffset>348018</wp:posOffset>
+            </wp:positionV>
+            <wp:extent cx="2593075" cy="2202764"/>
+            <wp:effectExtent l="0" t="0" r="0" b="7620"/>
+            <wp:wrapNone/>
+            <wp:docPr id="45" name="图片 45"/>
+            <wp:cNvGraphicFramePr>
+              <a:graphicFrameLocks xmlns:a="http://schemas.openxmlformats.org/drawingml/2006/main" noChangeAspect="1"/>
+            </wp:cNvGraphicFramePr>
+            <a:graphic xmlns:a="http://schemas.openxmlformats.org/drawingml/2006/main">
+              <a:graphicData uri="http://schemas.openxmlformats.org/drawingml/2006/picture">
+                <pic:pic xmlns:pic="http://schemas.openxmlformats.org/drawingml/2006/picture">
+                  <pic:nvPicPr>
+                    <pic:cNvPr id="1" name=""/>
+                    <pic:cNvPicPr/>
+                  </pic:nvPicPr>
+                  <pic:blipFill rotWithShape="1">
+                    <a:blip r:embed="rId31" cstate="print">
+                      <a:extLst>
+                        <a:ext uri="{28A0092B-C50C-407E-A947-70E740481C1C}">
+                          <a14:useLocalDpi xmlns:a14="http://schemas.microsoft.com/office/drawing/2010/main" val="0"/>
+                        </a:ext>
+                      </a:extLst>
+                    </a:blip>
+                    <a:srcRect r="14925"/>
+                    <a:stretch/>
+                  </pic:blipFill>
+                  <pic:spPr bwMode="auto">
+                    <a:xfrm>
+                      <a:off x="0" y="0"/>
+                      <a:ext cx="2616454" cy="2222624"/>
+                    </a:xfrm>
+                    <a:prstGeom prst="rect">
+                      <a:avLst/>
+                    </a:prstGeom>
+                    <a:ln>
+                      <a:noFill/>
+                    </a:ln>
+                    <a:extLst>
+                      <a:ext uri="{53640926-AAD7-44D8-BBD7-CCE9431645EC}">
+                        <a14:shadowObscured xmlns:a14="http://schemas.microsoft.com/office/drawing/2010/main"/>
+                      </a:ext>
+                    </a:extLst>
+                  </pic:spPr>
+                </pic:pic>
+              </a:graphicData>
+            </a:graphic>
+            <wp14:sizeRelH relativeFrom="margin">
+              <wp14:pctWidth>0</wp14:pctWidth>
+            </wp14:sizeRelH>
+            <wp14:sizeRelV relativeFrom="margin">
+              <wp14:pctHeight>0</wp14:pctHeight>
+            </wp14:sizeRelV>
+          </wp:anchor>
+        </w:drawing>
+      </w:r>
+      <w:r>
+        <w:rPr>
+          <w:noProof/>
+        </w:rPr>
+        <w:drawing>
+          <wp:inline distT="0" distB="0" distL="0" distR="0" wp14:anchorId="53AA347C" wp14:editId="4ADE6AF3">
+            <wp:extent cx="2945968" cy="2524836"/>
+            <wp:effectExtent l="0" t="0" r="6985" b="8890"/>
+            <wp:docPr id="36" name="图片 36"/>
+            <wp:cNvGraphicFramePr>
+              <a:graphicFrameLocks xmlns:a="http://schemas.openxmlformats.org/drawingml/2006/main" noChangeAspect="1"/>
+            </wp:cNvGraphicFramePr>
+            <a:graphic xmlns:a="http://schemas.openxmlformats.org/drawingml/2006/main">
+              <a:graphicData uri="http://schemas.openxmlformats.org/drawingml/2006/picture">
+                <pic:pic xmlns:pic="http://schemas.openxmlformats.org/drawingml/2006/picture">
+                  <pic:nvPicPr>
+                    <pic:cNvPr id="1" name=""/>
+                    <pic:cNvPicPr/>
+                  </pic:nvPicPr>
+                  <pic:blipFill rotWithShape="1">
+                    <a:blip r:embed="rId32"/>
+                    <a:srcRect r="28469"/>
+                    <a:stretch/>
+                  </pic:blipFill>
+                  <pic:spPr bwMode="auto">
+                    <a:xfrm>
+                      <a:off x="0" y="0"/>
+                      <a:ext cx="2978119" cy="2552391"/>
+                    </a:xfrm>
+                    <a:prstGeom prst="rect">
+                      <a:avLst/>
+                    </a:prstGeom>
+                    <a:ln>
+                      <a:noFill/>
+                    </a:ln>
+                    <a:extLst>
+                      <a:ext uri="{53640926-AAD7-44D8-BBD7-CCE9431645EC}">
+                        <a14:shadowObscured xmlns:a14="http://schemas.microsoft.com/office/drawing/2010/main"/>
+                      </a:ext>
+                    </a:extLst>
+                  </pic:spPr>
+                </pic:pic>
+              </a:graphicData>
+            </a:graphic>
+          </wp:inline>
+        </w:drawing>
+      </w:r>
+    </w:p>
+    <w:p>
+      <w:pPr>
+        <w:rPr>
+          <w:b/>
+          <w:bCs/>
+        </w:rPr>
+      </w:pPr>
+    </w:p>
+    <w:p>
+      <w:pPr>
+        <w:rPr>
+          <w:rFonts w:hint="eastAsia"/>
+          <w:b/>
+          <w:bCs/>
+        </w:rPr>
+      </w:pPr>
+      <w:r>
+        <w:rPr>
+          <w:noProof/>
+        </w:rPr>
+        <w:lastRenderedPageBreak/>
+        <w:drawing>
+          <wp:anchor distT="0" distB="0" distL="114300" distR="114300" simplePos="0" relativeHeight="251682816" behindDoc="0" locked="0" layoutInCell="1" allowOverlap="1" wp14:anchorId="5F7F78BB" wp14:editId="441734A0">
+            <wp:simplePos x="0" y="0"/>
+            <wp:positionH relativeFrom="margin">
+              <wp:posOffset>2610646</wp:posOffset>
+            </wp:positionH>
+            <wp:positionV relativeFrom="paragraph">
+              <wp:posOffset>1043665</wp:posOffset>
+            </wp:positionV>
+            <wp:extent cx="3349343" cy="1546755"/>
+            <wp:effectExtent l="0" t="0" r="3810" b="0"/>
+            <wp:wrapNone/>
+            <wp:docPr id="49" name="图片 49"/>
+            <wp:cNvGraphicFramePr>
+              <a:graphicFrameLocks xmlns:a="http://schemas.openxmlformats.org/drawingml/2006/main" noChangeAspect="1"/>
+            </wp:cNvGraphicFramePr>
+            <a:graphic xmlns:a="http://schemas.openxmlformats.org/drawingml/2006/main">
+              <a:graphicData uri="http://schemas.openxmlformats.org/drawingml/2006/picture">
+                <pic:pic xmlns:pic="http://schemas.openxmlformats.org/drawingml/2006/picture">
+                  <pic:nvPicPr>
+                    <pic:cNvPr id="1" name=""/>
+                    <pic:cNvPicPr/>
+                  </pic:nvPicPr>
+                  <pic:blipFill rotWithShape="1">
+                    <a:blip r:embed="rId33">
+                      <a:extLst>
+                        <a:ext uri="{28A0092B-C50C-407E-A947-70E740481C1C}">
+                          <a14:useLocalDpi xmlns:a14="http://schemas.microsoft.com/office/drawing/2010/main" val="0"/>
+                        </a:ext>
+                      </a:extLst>
+                    </a:blip>
+                    <a:srcRect t="9213"/>
+                    <a:stretch/>
+                  </pic:blipFill>
+                  <pic:spPr bwMode="auto">
+                    <a:xfrm>
+                      <a:off x="0" y="0"/>
+                      <a:ext cx="3349343" cy="1546755"/>
+                    </a:xfrm>
+                    <a:prstGeom prst="rect">
+                      <a:avLst/>
+                    </a:prstGeom>
+                    <a:ln>
+                      <a:noFill/>
+                    </a:ln>
+                    <a:extLst>
+                      <a:ext uri="{53640926-AAD7-44D8-BBD7-CCE9431645EC}">
+                        <a14:shadowObscured xmlns:a14="http://schemas.microsoft.com/office/drawing/2010/main"/>
+                      </a:ext>
+                    </a:extLst>
+                  </pic:spPr>
+                </pic:pic>
+              </a:graphicData>
+            </a:graphic>
+            <wp14:sizeRelH relativeFrom="margin">
+              <wp14:pctWidth>0</wp14:pctWidth>
+            </wp14:sizeRelH>
+            <wp14:sizeRelV relativeFrom="margin">
+              <wp14:pctHeight>0</wp14:pctHeight>
+            </wp14:sizeRelV>
+          </wp:anchor>
+        </w:drawing>
+      </w:r>
+      <w:r>
+        <w:rPr>
+          <w:noProof/>
+        </w:rPr>
+        <w:drawing>
+          <wp:inline distT="0" distB="0" distL="0" distR="0" wp14:anchorId="7A826A74" wp14:editId="151BCA59">
+            <wp:extent cx="3690279" cy="2565779"/>
+            <wp:effectExtent l="0" t="0" r="5715" b="6350"/>
+            <wp:docPr id="46" name="图片 46"/>
+            <wp:cNvGraphicFramePr>
+              <a:graphicFrameLocks xmlns:a="http://schemas.openxmlformats.org/drawingml/2006/main" noChangeAspect="1"/>
+            </wp:cNvGraphicFramePr>
+            <a:graphic xmlns:a="http://schemas.openxmlformats.org/drawingml/2006/main">
+              <a:graphicData uri="http://schemas.openxmlformats.org/drawingml/2006/picture">
+                <pic:pic xmlns:pic="http://schemas.openxmlformats.org/drawingml/2006/picture">
+                  <pic:nvPicPr>
+                    <pic:cNvPr id="1" name=""/>
+                    <pic:cNvPicPr/>
+                  </pic:nvPicPr>
+                  <pic:blipFill>
+                    <a:blip r:embed="rId34"/>
+                    <a:stretch>
+                      <a:fillRect/>
+                    </a:stretch>
+                  </pic:blipFill>
+                  <pic:spPr>
+                    <a:xfrm>
+                      <a:off x="0" y="0"/>
+                      <a:ext cx="3703676" cy="2575093"/>
+                    </a:xfrm>
+                    <a:prstGeom prst="rect">
+                      <a:avLst/>
+                    </a:prstGeom>
+                  </pic:spPr>
+                </pic:pic>
+              </a:graphicData>
+            </a:graphic>
+          </wp:inline>
+        </w:drawing>
+      </w:r>
+    </w:p>
+    <w:p>
+      <w:pPr>
+        <w:rPr>
+          <w:b/>
+          <w:bCs/>
+        </w:rPr>
+      </w:pPr>
+      <w:r>
+        <w:rPr>
+          <w:rFonts w:hint="eastAsia"/>
+          <w:b/>
+          <w:bCs/>
+        </w:rPr>
+        <w:t>个人理解：</w:t>
+      </w:r>
+    </w:p>
+    <w:p>
+      <w:pPr>
+        <w:pStyle w:val="a3"/>
+        <w:numPr>
+          <w:ilvl w:val="0"/>
+          <w:numId w:val="50"/>
+        </w:numPr>
+        <w:ind w:firstLineChars="0"/>
+        <w:rPr>
+          <w:b/>
+          <w:bCs/>
+        </w:rPr>
+      </w:pPr>
+      <w:r>
+        <w:rPr>
+          <w:rFonts w:hint="eastAsia"/>
+          <w:b/>
+          <w:bCs/>
+        </w:rPr>
+        <w:t>加上async</w:t>
+      </w:r>
+      <w:r>
+        <w:rPr>
+          <w:b/>
+          <w:bCs/>
+        </w:rPr>
+        <w:t xml:space="preserve"> </w:t>
+      </w:r>
+      <w:r>
+        <w:rPr>
+          <w:rFonts w:hint="eastAsia"/>
+          <w:b/>
+          <w:bCs/>
+        </w:rPr>
+        <w:t>后面接函数 ，则这个函数返回值就是Promise实例对象</w:t>
+      </w:r>
+    </w:p>
+    <w:p>
+      <w:pPr>
+        <w:pStyle w:val="a3"/>
+        <w:numPr>
+          <w:ilvl w:val="0"/>
+          <w:numId w:val="50"/>
+        </w:numPr>
+        <w:ind w:firstLineChars="0"/>
+        <w:rPr>
+          <w:b/>
+          <w:bCs/>
+        </w:rPr>
+      </w:pPr>
+      <w:r>
+        <w:rPr>
+          <w:rFonts w:hint="eastAsia"/>
+          <w:b/>
+          <w:bCs/>
+        </w:rPr>
+        <w:t>await要在async函数里面</w:t>
+      </w:r>
+    </w:p>
+    <w:p>
+      <w:pPr>
+        <w:pStyle w:val="a3"/>
+        <w:numPr>
+          <w:ilvl w:val="0"/>
+          <w:numId w:val="50"/>
+        </w:numPr>
+        <w:ind w:firstLineChars="0"/>
+        <w:rPr>
+          <w:b/>
+          <w:bCs/>
+        </w:rPr>
+      </w:pPr>
+      <w:r>
+        <w:rPr>
+          <w:rFonts w:hint="eastAsia"/>
+          <w:b/>
+          <w:bCs/>
+        </w:rPr>
+        <w:t>await</w:t>
+      </w:r>
+      <w:r>
+        <w:rPr>
+          <w:b/>
+          <w:bCs/>
+        </w:rPr>
+        <w:t xml:space="preserve"> </w:t>
+      </w:r>
+      <w:proofErr w:type="spellStart"/>
+      <w:r>
+        <w:rPr>
+          <w:rFonts w:hint="eastAsia"/>
+          <w:b/>
+          <w:bCs/>
+        </w:rPr>
+        <w:t>axios.</w:t>
+      </w:r>
+      <w:r>
+        <w:rPr>
+          <w:b/>
+          <w:bCs/>
+        </w:rPr>
+        <w:t>get</w:t>
+      </w:r>
+      <w:proofErr w:type="spellEnd"/>
+      <w:r>
+        <w:rPr>
+          <w:b/>
+          <w:bCs/>
+        </w:rPr>
+        <w:t>(‘</w:t>
+      </w:r>
+      <w:proofErr w:type="spellStart"/>
+      <w:r>
+        <w:rPr>
+          <w:b/>
+          <w:bCs/>
+        </w:rPr>
+        <w:t>adata</w:t>
+      </w:r>
+      <w:proofErr w:type="spellEnd"/>
+      <w:r>
+        <w:rPr>
+          <w:b/>
+          <w:bCs/>
+        </w:rPr>
+        <w:t>’)</w:t>
+      </w:r>
+      <w:r>
+        <w:rPr>
+          <w:rFonts w:hint="eastAsia"/>
+          <w:b/>
+          <w:bCs/>
+        </w:rPr>
+        <w:t xml:space="preserve">就相当于 </w:t>
+      </w:r>
+      <w:proofErr w:type="spellStart"/>
+      <w:r>
+        <w:rPr>
+          <w:rFonts w:hint="eastAsia"/>
+          <w:b/>
+          <w:bCs/>
+        </w:rPr>
+        <w:t>axi</w:t>
+      </w:r>
+      <w:r>
+        <w:rPr>
+          <w:b/>
+          <w:bCs/>
+        </w:rPr>
+        <w:t>os.get</w:t>
+      </w:r>
+      <w:proofErr w:type="spellEnd"/>
+      <w:r>
+        <w:rPr>
+          <w:b/>
+          <w:bCs/>
+        </w:rPr>
+        <w:t>(‘</w:t>
+      </w:r>
+      <w:proofErr w:type="spellStart"/>
+      <w:r>
+        <w:rPr>
+          <w:b/>
+          <w:bCs/>
+        </w:rPr>
+        <w:t>adata</w:t>
+      </w:r>
+      <w:proofErr w:type="spellEnd"/>
+      <w:r>
+        <w:rPr>
+          <w:b/>
+          <w:bCs/>
+        </w:rPr>
+        <w:t>’).then(function(ret){})</w:t>
+      </w:r>
+      <w:r>
+        <w:rPr>
+          <w:rFonts w:hint="eastAsia"/>
+          <w:b/>
+          <w:bCs/>
+        </w:rPr>
+        <w:t>中的ret</w:t>
+      </w:r>
+    </w:p>
+    <w:p>
+      <w:pPr>
+        <w:pStyle w:val="a3"/>
+        <w:numPr>
+          <w:ilvl w:val="0"/>
+          <w:numId w:val="50"/>
+        </w:numPr>
+        <w:ind w:firstLineChars="0"/>
+        <w:rPr>
+          <w:rFonts w:hint="eastAsia"/>
+          <w:b/>
+          <w:bCs/>
+        </w:rPr>
+      </w:pPr>
+      <w:r>
+        <w:rPr>
+          <w:rFonts w:hint="eastAsia"/>
+          <w:b/>
+          <w:bCs/>
+        </w:rPr>
+        <w:t>await后面接着</w:t>
+      </w:r>
+      <w:r>
+        <w:rPr>
+          <w:rFonts w:hint="eastAsia"/>
+          <w:b/>
+          <w:bCs/>
+        </w:rPr>
+        <w:t>要是一个promise实例对象</w:t>
+      </w:r>
+    </w:p>
+    <w:p>
+      <w:pPr>
+        <w:rPr>
+          <w:b/>
+          <w:bCs/>
+        </w:rPr>
+      </w:pPr>
+    </w:p>
+    <w:p>
+      <w:pPr>
+        <w:rPr>
+          <w:b/>
+          <w:bCs/>
+        </w:rPr>
+      </w:pPr>
+      <w:r>
+        <w:rPr>
+          <w:noProof/>
+        </w:rPr>
+        <w:drawing>
+          <wp:inline distT="0" distB="0" distL="0" distR="0" wp14:anchorId="3D525BF1" wp14:editId="76B15BB4">
+            <wp:extent cx="5274310" cy="2172335"/>
+            <wp:effectExtent l="0" t="0" r="2540" b="0"/>
+            <wp:docPr id="50" name="图片 50"/>
+            <wp:cNvGraphicFramePr>
+              <a:graphicFrameLocks xmlns:a="http://schemas.openxmlformats.org/drawingml/2006/main" noChangeAspect="1"/>
+            </wp:cNvGraphicFramePr>
+            <a:graphic xmlns:a="http://schemas.openxmlformats.org/drawingml/2006/main">
+              <a:graphicData uri="http://schemas.openxmlformats.org/drawingml/2006/picture">
+                <pic:pic xmlns:pic="http://schemas.openxmlformats.org/drawingml/2006/picture">
+                  <pic:nvPicPr>
+                    <pic:cNvPr id="1" name=""/>
+                    <pic:cNvPicPr/>
+                  </pic:nvPicPr>
+                  <pic:blipFill>
+                    <a:blip r:embed="rId35"/>
+                    <a:stretch>
+                      <a:fillRect/>
+                    </a:stretch>
+                  </pic:blipFill>
+                  <pic:spPr>
+                    <a:xfrm>
+                      <a:off x="0" y="0"/>
+                      <a:ext cx="5274310" cy="2172335"/>
+                    </a:xfrm>
+                    <a:prstGeom prst="rect">
+                      <a:avLst/>
+                    </a:prstGeom>
+                  </pic:spPr>
+                </pic:pic>
+              </a:graphicData>
+            </a:graphic>
+          </wp:inline>
+        </w:drawing>
+      </w:r>
+    </w:p>
+    <w:p>
+      <w:pPr>
+        <w:rPr>
+          <w:b/>
+          <w:bCs/>
+        </w:rPr>
+      </w:pPr>
+    </w:p>
+    <w:p>
+      <w:pPr>
+        <w:rPr>
+          <w:rFonts w:hint="eastAsia"/>
+          <w:b/>
+          <w:bCs/>
+        </w:rPr>
+      </w:pPr>
+    </w:p>
+    <w:p>
+      <w:pPr>
+        <w:rPr>
+          <w:b/>
+          <w:bCs/>
+        </w:rPr>
+      </w:pPr>
+      <w:r>
+        <w:rPr>
+          <w:noProof/>
+        </w:rPr>
+        <w:drawing>
+          <wp:inline distT="0" distB="0" distL="0" distR="0" wp14:anchorId="626D252F" wp14:editId="3640346F">
+            <wp:extent cx="2818263" cy="1693808"/>
+            <wp:effectExtent l="0" t="0" r="1270" b="1905"/>
+            <wp:docPr id="51" name="图片 51"/>
+            <wp:cNvGraphicFramePr>
+              <a:graphicFrameLocks xmlns:a="http://schemas.openxmlformats.org/drawingml/2006/main" noChangeAspect="1"/>
+            </wp:cNvGraphicFramePr>
+            <a:graphic xmlns:a="http://schemas.openxmlformats.org/drawingml/2006/main">
+              <a:graphicData uri="http://schemas.openxmlformats.org/drawingml/2006/picture">
+                <pic:pic xmlns:pic="http://schemas.openxmlformats.org/drawingml/2006/picture">
+                  <pic:nvPicPr>
+                    <pic:cNvPr id="1" name=""/>
+                    <pic:cNvPicPr/>
+                  </pic:nvPicPr>
+                  <pic:blipFill>
+                    <a:blip r:embed="rId36"/>
+                    <a:stretch>
+                      <a:fillRect/>
+                    </a:stretch>
+                  </pic:blipFill>
+                  <pic:spPr>
+                    <a:xfrm>
+                      <a:off x="0" y="0"/>
+                      <a:ext cx="2844619" cy="1709648"/>
+                    </a:xfrm>
+                    <a:prstGeom prst="rect">
+                      <a:avLst/>
+                    </a:prstGeom>
+                  </pic:spPr>
+                </pic:pic>
+              </a:graphicData>
+            </a:graphic>
+          </wp:inline>
+        </w:drawing>
+      </w:r>
     </w:p>
     <w:p>
       <w:pPr>
@@ -37799,7 +38366,6 @@
         </w:numPr>
       </w:pPr>
       <w:r>
-        <w:lastRenderedPageBreak/>
         <w:t>Vue</w:t>
       </w:r>
       <w:r>
@@ -37904,7 +38470,7 @@
                     <pic:cNvPicPr/>
                   </pic:nvPicPr>
                   <pic:blipFill>
-                    <a:blip r:embed="rId31"/>
+                    <a:blip r:embed="rId37"/>
                     <a:stretch>
                       <a:fillRect/>
                     </a:stretch>
@@ -38036,6 +38602,7 @@
     </w:p>
     <w:p>
       <w:r>
+        <w:lastRenderedPageBreak/>
         <w:tab/>
       </w:r>
       <w:r>
@@ -38185,7 +38752,6 @@
           <w:noProof/>
           <w:color w:val="FF0000"/>
         </w:rPr>
-        <w:lastRenderedPageBreak/>
         <mc:AlternateContent>
           <mc:Choice Requires="wps">
             <w:drawing>
@@ -39066,6 +39632,7 @@
         <w:rPr>
           <w:noProof/>
         </w:rPr>
+        <w:lastRenderedPageBreak/>
         <w:drawing>
           <wp:inline distT="0" distB="0" distL="0" distR="0" wp14:anchorId="61288F89" wp14:editId="6C1769E3">
             <wp:extent cx="5162550" cy="1771650"/>
@@ -39082,7 +39649,7 @@
                     <pic:cNvPicPr/>
                   </pic:nvPicPr>
                   <pic:blipFill>
-                    <a:blip r:embed="rId32"/>
+                    <a:blip r:embed="rId38"/>
                     <a:stretch>
                       <a:fillRect/>
                     </a:stretch>
@@ -39773,6 +40340,7 @@
         <w:ind w:firstLineChars="0"/>
       </w:pPr>
       <w:r>
+        <w:lastRenderedPageBreak/>
         <w:t>浏览器端接收到响应</w:t>
       </w:r>
     </w:p>
@@ -39905,7 +40473,6 @@
         <w:ind w:firstLine="420"/>
       </w:pPr>
       <w:r>
-        <w:lastRenderedPageBreak/>
         <w:tab/>
       </w:r>
       <w:r>
@@ -43820,6 +44387,7 @@
           <w:kern w:val="0"/>
           <w:szCs w:val="21"/>
         </w:rPr>
+        <w:lastRenderedPageBreak/>
         <w:t>                </w:t>
       </w:r>
       <w:r>
@@ -45065,7 +45633,6 @@
           <w:kern w:val="0"/>
           <w:szCs w:val="21"/>
         </w:rPr>
-        <w:lastRenderedPageBreak/>
         <w:t>                </w:t>
       </w:r>
       <w:r>
@@ -47021,6 +47588,7 @@
           <w:kern w:val="0"/>
           <w:szCs w:val="21"/>
         </w:rPr>
+        <w:lastRenderedPageBreak/>
         <w:t>            </w:t>
       </w:r>
       <w:proofErr w:type="spellStart"/>
@@ -47737,7 +48305,6 @@
           <w:kern w:val="0"/>
           <w:szCs w:val="21"/>
         </w:rPr>
-        <w:lastRenderedPageBreak/>
         <w:t>                    </w:t>
       </w:r>
       <w:r>
@@ -49573,6 +50140,7 @@
           <w:kern w:val="0"/>
           <w:szCs w:val="21"/>
         </w:rPr>
+        <w:lastRenderedPageBreak/>
         <w:t>                </w:t>
       </w:r>
       <w:r>
@@ -50192,7 +50760,6 @@
           <w:kern w:val="0"/>
           <w:szCs w:val="21"/>
         </w:rPr>
-        <w:lastRenderedPageBreak/>
         <w:t>            </w:t>
       </w:r>
       <w:r>
@@ -51215,6 +51782,7 @@
     </w:p>
     <w:p>
       <w:r>
+        <w:lastRenderedPageBreak/>
         <w:tab/>
       </w:r>
       <w:r>
@@ -51374,7 +51942,7 @@
         </w:rPr>
         <w:t xml:space="preserve"> </w:t>
       </w:r>
-      <w:hyperlink r:id="rId33" w:history="1">
+      <w:hyperlink r:id="rId39" w:history="1">
         <w:r>
           <w:rPr>
             <w:rStyle w:val="a9"/>
@@ -51392,7 +51960,6 @@
         <w:rPr>
           <w:rFonts w:hint="eastAsia"/>
         </w:rPr>
-        <w:lastRenderedPageBreak/>
         <w:t>axios</w:t>
       </w:r>
       <w:proofErr w:type="spellEnd"/>
@@ -52305,6 +52872,7 @@
           <w:sz w:val="28"/>
           <w:szCs w:val="28"/>
         </w:rPr>
+        <w:lastRenderedPageBreak/>
         <w:t>axios</w:t>
       </w:r>
       <w:r>
@@ -53330,6 +53898,7 @@
         </w:rPr>
       </w:pPr>
       <w:r>
+        <w:lastRenderedPageBreak/>
         <w:t>    responseInterceptors: [{fulfilled11</w:t>
       </w:r>
       <w:proofErr w:type="gramStart"/>
@@ -53476,7 +54045,6 @@
         </w:rPr>
       </w:pPr>
       <w:r>
-        <w:lastRenderedPageBreak/>
         <w:t>                  =&gt; (fulfilled11, rejected11) =&gt; (fulfilled22, rejected22) // </w:t>
       </w:r>
       <w:r>
@@ -54714,6 +55282,7 @@
         <w:rPr>
           <w:color w:val="A6ACCD"/>
         </w:rPr>
+        <w:lastRenderedPageBreak/>
         <w:t>      </w:t>
       </w:r>
       <w:r>
@@ -55314,7 +55883,6 @@
         <w:rPr>
           <w:color w:val="F07178"/>
         </w:rPr>
-        <w:lastRenderedPageBreak/>
         <w:t>        </w:t>
       </w:r>
       <w:r>
@@ -55859,7 +56427,7 @@
                     <pic:cNvPicPr/>
                   </pic:nvPicPr>
                   <pic:blipFill>
-                    <a:blip r:embed="rId34"/>
+                    <a:blip r:embed="rId40"/>
                     <a:stretch>
                       <a:fillRect/>
                     </a:stretch>
@@ -56226,6 +56794,7 @@
           <w:noProof/>
           <w:color w:val="F07178"/>
         </w:rPr>
+        <w:lastRenderedPageBreak/>
         <mc:AlternateContent>
           <mc:Choice Requires="wps">
             <w:drawing>
@@ -57017,7 +57586,6 @@
         <w:rPr>
           <w:color w:val="F07178"/>
         </w:rPr>
-        <w:lastRenderedPageBreak/>
         <w:t>          </w:t>
       </w:r>
       <w:r>
@@ -58398,6 +58966,7 @@
         <w:rPr>
           <w:rFonts w:hint="eastAsia"/>
         </w:rPr>
+        <w:lastRenderedPageBreak/>
         <w:t>利用拦截器和取消请求来实现 只发送一个请求；当另一个请求发送则取消掉其他请求</w:t>
       </w:r>
     </w:p>
@@ -58715,7 +59284,6 @@
         <w:rPr>
           <w:color w:val="F07178"/>
         </w:rPr>
-        <w:lastRenderedPageBreak/>
         <w:t>      </w:t>
       </w:r>
       <w:proofErr w:type="spellStart"/>
@@ -59847,6 +60415,7 @@
         <w:rPr>
           <w:color w:val="F07178"/>
         </w:rPr>
+        <w:lastRenderedPageBreak/>
         <w:t>        url</w:t>
       </w:r>
       <w:r>
@@ -60271,7 +60840,6 @@
         <w:pStyle w:val="af"/>
       </w:pPr>
       <w:r>
-        <w:lastRenderedPageBreak/>
         <w:t>    </w:t>
       </w:r>
       <w:r>
@@ -61155,7 +61723,7 @@
                     <pic:cNvPicPr/>
                   </pic:nvPicPr>
                   <pic:blipFill>
-                    <a:blip r:embed="rId35"/>
+                    <a:blip r:embed="rId41"/>
                     <a:stretch>
                       <a:fillRect/>
                     </a:stretch>
@@ -61884,7 +62452,7 @@
                     <pic:cNvPicPr/>
                   </pic:nvPicPr>
                   <pic:blipFill>
-                    <a:blip r:embed="rId36"/>
+                    <a:blip r:embed="rId42"/>
                     <a:stretch>
                       <a:fillRect/>
                     </a:stretch>
@@ -65509,7 +66077,7 @@
                     <pic:cNvPicPr/>
                   </pic:nvPicPr>
                   <pic:blipFill>
-                    <a:blip r:embed="rId37"/>
+                    <a:blip r:embed="rId43"/>
                     <a:stretch>
                       <a:fillRect/>
                     </a:stretch>
@@ -72441,7 +73009,7 @@
                     <pic:cNvPicPr/>
                   </pic:nvPicPr>
                   <pic:blipFill>
-                    <a:blip r:embed="rId38"/>
+                    <a:blip r:embed="rId44"/>
                     <a:stretch>
                       <a:fillRect/>
                     </a:stretch>
@@ -73196,6 +73764,95 @@
     </w:lvl>
   </w:abstractNum>
   <w:abstractNum w:abstractNumId="7" w15:restartNumberingAfterBreak="0">
+    <w:nsid w:val="1B7917F2"/>
+    <w:multiLevelType w:val="hybridMultilevel"/>
+    <w:tmpl w:val="E036F750"/>
+    <w:lvl w:ilvl="0" w:tplc="2C10A712">
+      <w:start w:val="1"/>
+      <w:numFmt w:val="decimal"/>
+      <w:lvlText w:val="%1."/>
+      <w:lvlJc w:val="left"/>
+      <w:pPr>
+        <w:ind w:left="360" w:hanging="360"/>
+      </w:pPr>
+      <w:rPr>
+        <w:rFonts w:hint="default"/>
+      </w:rPr>
+    </w:lvl>
+    <w:lvl w:ilvl="1" w:tplc="04090019" w:tentative="1">
+      <w:start w:val="1"/>
+      <w:numFmt w:val="lowerLetter"/>
+      <w:lvlText w:val="%2)"/>
+      <w:lvlJc w:val="left"/>
+      <w:pPr>
+        <w:ind w:left="840" w:hanging="420"/>
+      </w:pPr>
+    </w:lvl>
+    <w:lvl w:ilvl="2" w:tplc="0409001B" w:tentative="1">
+      <w:start w:val="1"/>
+      <w:numFmt w:val="lowerRoman"/>
+      <w:lvlText w:val="%3."/>
+      <w:lvlJc w:val="right"/>
+      <w:pPr>
+        <w:ind w:left="1260" w:hanging="420"/>
+      </w:pPr>
+    </w:lvl>
+    <w:lvl w:ilvl="3" w:tplc="0409000F" w:tentative="1">
+      <w:start w:val="1"/>
+      <w:numFmt w:val="decimal"/>
+      <w:lvlText w:val="%4."/>
+      <w:lvlJc w:val="left"/>
+      <w:pPr>
+        <w:ind w:left="1680" w:hanging="420"/>
+      </w:pPr>
+    </w:lvl>
+    <w:lvl w:ilvl="4" w:tplc="04090019" w:tentative="1">
+      <w:start w:val="1"/>
+      <w:numFmt w:val="lowerLetter"/>
+      <w:lvlText w:val="%5)"/>
+      <w:lvlJc w:val="left"/>
+      <w:pPr>
+        <w:ind w:left="2100" w:hanging="420"/>
+      </w:pPr>
+    </w:lvl>
+    <w:lvl w:ilvl="5" w:tplc="0409001B" w:tentative="1">
+      <w:start w:val="1"/>
+      <w:numFmt w:val="lowerRoman"/>
+      <w:lvlText w:val="%6."/>
+      <w:lvlJc w:val="right"/>
+      <w:pPr>
+        <w:ind w:left="2520" w:hanging="420"/>
+      </w:pPr>
+    </w:lvl>
+    <w:lvl w:ilvl="6" w:tplc="0409000F" w:tentative="1">
+      <w:start w:val="1"/>
+      <w:numFmt w:val="decimal"/>
+      <w:lvlText w:val="%7."/>
+      <w:lvlJc w:val="left"/>
+      <w:pPr>
+        <w:ind w:left="2940" w:hanging="420"/>
+      </w:pPr>
+    </w:lvl>
+    <w:lvl w:ilvl="7" w:tplc="04090019" w:tentative="1">
+      <w:start w:val="1"/>
+      <w:numFmt w:val="lowerLetter"/>
+      <w:lvlText w:val="%8)"/>
+      <w:lvlJc w:val="left"/>
+      <w:pPr>
+        <w:ind w:left="3360" w:hanging="420"/>
+      </w:pPr>
+    </w:lvl>
+    <w:lvl w:ilvl="8" w:tplc="0409001B" w:tentative="1">
+      <w:start w:val="1"/>
+      <w:numFmt w:val="lowerRoman"/>
+      <w:lvlText w:val="%9."/>
+      <w:lvlJc w:val="right"/>
+      <w:pPr>
+        <w:ind w:left="3780" w:hanging="420"/>
+      </w:pPr>
+    </w:lvl>
+  </w:abstractNum>
+  <w:abstractNum w:abstractNumId="8" w15:restartNumberingAfterBreak="0">
     <w:nsid w:val="281A2649"/>
     <w:multiLevelType w:val="hybridMultilevel"/>
     <w:tmpl w:val="56BC0518"/>
@@ -73284,7 +73941,7 @@
       </w:pPr>
     </w:lvl>
   </w:abstractNum>
-  <w:abstractNum w:abstractNumId="8" w15:restartNumberingAfterBreak="0">
+  <w:abstractNum w:abstractNumId="9" w15:restartNumberingAfterBreak="0">
     <w:nsid w:val="296D7402"/>
     <w:multiLevelType w:val="hybridMultilevel"/>
     <w:tmpl w:val="9A16B342"/>
@@ -73373,7 +74030,7 @@
       </w:pPr>
     </w:lvl>
   </w:abstractNum>
-  <w:abstractNum w:abstractNumId="9" w15:restartNumberingAfterBreak="0">
+  <w:abstractNum w:abstractNumId="10" w15:restartNumberingAfterBreak="0">
     <w:nsid w:val="29EA4228"/>
     <w:multiLevelType w:val="hybridMultilevel"/>
     <w:tmpl w:val="C6B47C44"/>
@@ -73462,7 +74119,7 @@
       </w:pPr>
     </w:lvl>
   </w:abstractNum>
-  <w:abstractNum w:abstractNumId="10" w15:restartNumberingAfterBreak="0">
+  <w:abstractNum w:abstractNumId="11" w15:restartNumberingAfterBreak="0">
     <w:nsid w:val="2D0B2D09"/>
     <w:multiLevelType w:val="hybridMultilevel"/>
     <w:tmpl w:val="77B83694"/>
@@ -73551,7 +74208,7 @@
       </w:pPr>
     </w:lvl>
   </w:abstractNum>
-  <w:abstractNum w:abstractNumId="11" w15:restartNumberingAfterBreak="0">
+  <w:abstractNum w:abstractNumId="12" w15:restartNumberingAfterBreak="0">
     <w:nsid w:val="2D960079"/>
     <w:multiLevelType w:val="hybridMultilevel"/>
     <w:tmpl w:val="F544E2F4"/>
@@ -73640,7 +74297,7 @@
       </w:pPr>
     </w:lvl>
   </w:abstractNum>
-  <w:abstractNum w:abstractNumId="12" w15:restartNumberingAfterBreak="0">
+  <w:abstractNum w:abstractNumId="13" w15:restartNumberingAfterBreak="0">
     <w:nsid w:val="2DA60295"/>
     <w:multiLevelType w:val="hybridMultilevel"/>
     <w:tmpl w:val="355EE67E"/>
@@ -73729,7 +74386,7 @@
       </w:pPr>
     </w:lvl>
   </w:abstractNum>
-  <w:abstractNum w:abstractNumId="13" w15:restartNumberingAfterBreak="0">
+  <w:abstractNum w:abstractNumId="14" w15:restartNumberingAfterBreak="0">
     <w:nsid w:val="332974EE"/>
     <w:multiLevelType w:val="hybridMultilevel"/>
     <w:tmpl w:val="5B88CCD2"/>
@@ -73818,7 +74475,7 @@
       </w:pPr>
     </w:lvl>
   </w:abstractNum>
-  <w:abstractNum w:abstractNumId="14" w15:restartNumberingAfterBreak="0">
+  <w:abstractNum w:abstractNumId="15" w15:restartNumberingAfterBreak="0">
     <w:nsid w:val="333D72B2"/>
     <w:multiLevelType w:val="hybridMultilevel"/>
     <w:tmpl w:val="7C765460"/>
@@ -73907,7 +74564,7 @@
       </w:pPr>
     </w:lvl>
   </w:abstractNum>
-  <w:abstractNum w:abstractNumId="15" w15:restartNumberingAfterBreak="0">
+  <w:abstractNum w:abstractNumId="16" w15:restartNumberingAfterBreak="0">
     <w:nsid w:val="34183C02"/>
     <w:multiLevelType w:val="hybridMultilevel"/>
     <w:tmpl w:val="1D92AA6C"/>
@@ -73996,7 +74653,7 @@
       </w:pPr>
     </w:lvl>
   </w:abstractNum>
-  <w:abstractNum w:abstractNumId="16" w15:restartNumberingAfterBreak="0">
+  <w:abstractNum w:abstractNumId="17" w15:restartNumberingAfterBreak="0">
     <w:nsid w:val="3A9C43ED"/>
     <w:multiLevelType w:val="hybridMultilevel"/>
     <w:tmpl w:val="5E5A0156"/>
@@ -74085,7 +74742,7 @@
       </w:pPr>
     </w:lvl>
   </w:abstractNum>
-  <w:abstractNum w:abstractNumId="17" w15:restartNumberingAfterBreak="0">
+  <w:abstractNum w:abstractNumId="18" w15:restartNumberingAfterBreak="0">
     <w:nsid w:val="3F0261E7"/>
     <w:multiLevelType w:val="hybridMultilevel"/>
     <w:tmpl w:val="C76E73B6"/>
@@ -74174,7 +74831,7 @@
       </w:pPr>
     </w:lvl>
   </w:abstractNum>
-  <w:abstractNum w:abstractNumId="18" w15:restartNumberingAfterBreak="0">
+  <w:abstractNum w:abstractNumId="19" w15:restartNumberingAfterBreak="0">
     <w:nsid w:val="400A0A2A"/>
     <w:multiLevelType w:val="hybridMultilevel"/>
     <w:tmpl w:val="98CE8D36"/>
@@ -74263,7 +74920,7 @@
       </w:pPr>
     </w:lvl>
   </w:abstractNum>
-  <w:abstractNum w:abstractNumId="19" w15:restartNumberingAfterBreak="0">
+  <w:abstractNum w:abstractNumId="20" w15:restartNumberingAfterBreak="0">
     <w:nsid w:val="46642BDC"/>
     <w:multiLevelType w:val="hybridMultilevel"/>
     <w:tmpl w:val="6D1C29BA"/>
@@ -74352,7 +75009,7 @@
       </w:pPr>
     </w:lvl>
   </w:abstractNum>
-  <w:abstractNum w:abstractNumId="20" w15:restartNumberingAfterBreak="0">
+  <w:abstractNum w:abstractNumId="21" w15:restartNumberingAfterBreak="0">
     <w:nsid w:val="494239A6"/>
     <w:multiLevelType w:val="hybridMultilevel"/>
     <w:tmpl w:val="C59EC948"/>
@@ -74465,7 +75122,7 @@
       </w:rPr>
     </w:lvl>
   </w:abstractNum>
-  <w:abstractNum w:abstractNumId="21" w15:restartNumberingAfterBreak="0">
+  <w:abstractNum w:abstractNumId="22" w15:restartNumberingAfterBreak="0">
     <w:nsid w:val="49662521"/>
     <w:multiLevelType w:val="hybridMultilevel"/>
     <w:tmpl w:val="3C1E9656"/>
@@ -74578,7 +75235,7 @@
       </w:rPr>
     </w:lvl>
   </w:abstractNum>
-  <w:abstractNum w:abstractNumId="22" w15:restartNumberingAfterBreak="0">
+  <w:abstractNum w:abstractNumId="23" w15:restartNumberingAfterBreak="0">
     <w:nsid w:val="49A45955"/>
     <w:multiLevelType w:val="hybridMultilevel"/>
     <w:tmpl w:val="1BB2E34A"/>
@@ -74667,7 +75324,7 @@
       </w:pPr>
     </w:lvl>
   </w:abstractNum>
-  <w:abstractNum w:abstractNumId="23" w15:restartNumberingAfterBreak="0">
+  <w:abstractNum w:abstractNumId="24" w15:restartNumberingAfterBreak="0">
     <w:nsid w:val="4DB6050F"/>
     <w:multiLevelType w:val="hybridMultilevel"/>
     <w:tmpl w:val="7F520FE4"/>
@@ -74756,7 +75413,7 @@
       </w:pPr>
     </w:lvl>
   </w:abstractNum>
-  <w:abstractNum w:abstractNumId="24" w15:restartNumberingAfterBreak="0">
+  <w:abstractNum w:abstractNumId="25" w15:restartNumberingAfterBreak="0">
     <w:nsid w:val="505210E7"/>
     <w:multiLevelType w:val="hybridMultilevel"/>
     <w:tmpl w:val="331AC36E"/>
@@ -74845,7 +75502,7 @@
       </w:pPr>
     </w:lvl>
   </w:abstractNum>
-  <w:abstractNum w:abstractNumId="25" w15:restartNumberingAfterBreak="0">
+  <w:abstractNum w:abstractNumId="26" w15:restartNumberingAfterBreak="0">
     <w:nsid w:val="506B5D61"/>
     <w:multiLevelType w:val="hybridMultilevel"/>
     <w:tmpl w:val="2926F784"/>
@@ -74934,7 +75591,7 @@
       </w:pPr>
     </w:lvl>
   </w:abstractNum>
-  <w:abstractNum w:abstractNumId="26" w15:restartNumberingAfterBreak="0">
+  <w:abstractNum w:abstractNumId="27" w15:restartNumberingAfterBreak="0">
     <w:nsid w:val="50D12080"/>
     <w:multiLevelType w:val="hybridMultilevel"/>
     <w:tmpl w:val="5E30D7FC"/>
@@ -75047,7 +75704,7 @@
       </w:rPr>
     </w:lvl>
   </w:abstractNum>
-  <w:abstractNum w:abstractNumId="27" w15:restartNumberingAfterBreak="0">
+  <w:abstractNum w:abstractNumId="28" w15:restartNumberingAfterBreak="0">
     <w:nsid w:val="52DE4435"/>
     <w:multiLevelType w:val="hybridMultilevel"/>
     <w:tmpl w:val="35FC7C5C"/>
@@ -75136,7 +75793,7 @@
       </w:pPr>
     </w:lvl>
   </w:abstractNum>
-  <w:abstractNum w:abstractNumId="28" w15:restartNumberingAfterBreak="0">
+  <w:abstractNum w:abstractNumId="29" w15:restartNumberingAfterBreak="0">
     <w:nsid w:val="57C202B6"/>
     <w:multiLevelType w:val="hybridMultilevel"/>
     <w:tmpl w:val="4F641204"/>
@@ -75225,7 +75882,7 @@
       </w:pPr>
     </w:lvl>
   </w:abstractNum>
-  <w:abstractNum w:abstractNumId="29" w15:restartNumberingAfterBreak="0">
+  <w:abstractNum w:abstractNumId="30" w15:restartNumberingAfterBreak="0">
     <w:nsid w:val="584467EA"/>
     <w:multiLevelType w:val="hybridMultilevel"/>
     <w:tmpl w:val="D2A0D9F6"/>
@@ -75314,7 +75971,7 @@
       </w:pPr>
     </w:lvl>
   </w:abstractNum>
-  <w:abstractNum w:abstractNumId="30" w15:restartNumberingAfterBreak="0">
+  <w:abstractNum w:abstractNumId="31" w15:restartNumberingAfterBreak="0">
     <w:nsid w:val="5CD34E33"/>
     <w:multiLevelType w:val="hybridMultilevel"/>
     <w:tmpl w:val="E7F8B614"/>
@@ -75403,7 +76060,7 @@
       </w:pPr>
     </w:lvl>
   </w:abstractNum>
-  <w:abstractNum w:abstractNumId="31" w15:restartNumberingAfterBreak="0">
+  <w:abstractNum w:abstractNumId="32" w15:restartNumberingAfterBreak="0">
     <w:nsid w:val="5DEF6B15"/>
     <w:multiLevelType w:val="hybridMultilevel"/>
     <w:tmpl w:val="F544E2F4"/>
@@ -75492,7 +76149,7 @@
       </w:pPr>
     </w:lvl>
   </w:abstractNum>
-  <w:abstractNum w:abstractNumId="32" w15:restartNumberingAfterBreak="0">
+  <w:abstractNum w:abstractNumId="33" w15:restartNumberingAfterBreak="0">
     <w:nsid w:val="609D3010"/>
     <w:multiLevelType w:val="hybridMultilevel"/>
     <w:tmpl w:val="BA88A68E"/>
@@ -75581,7 +76238,7 @@
       </w:pPr>
     </w:lvl>
   </w:abstractNum>
-  <w:abstractNum w:abstractNumId="33" w15:restartNumberingAfterBreak="0">
+  <w:abstractNum w:abstractNumId="34" w15:restartNumberingAfterBreak="0">
     <w:nsid w:val="61124DB3"/>
     <w:multiLevelType w:val="hybridMultilevel"/>
     <w:tmpl w:val="34AAA3C2"/>
@@ -75694,7 +76351,7 @@
       </w:rPr>
     </w:lvl>
   </w:abstractNum>
-  <w:abstractNum w:abstractNumId="34" w15:restartNumberingAfterBreak="0">
+  <w:abstractNum w:abstractNumId="35" w15:restartNumberingAfterBreak="0">
     <w:nsid w:val="61C10473"/>
     <w:multiLevelType w:val="hybridMultilevel"/>
     <w:tmpl w:val="0576F43A"/>
@@ -75783,7 +76440,7 @@
       </w:pPr>
     </w:lvl>
   </w:abstractNum>
-  <w:abstractNum w:abstractNumId="35" w15:restartNumberingAfterBreak="0">
+  <w:abstractNum w:abstractNumId="36" w15:restartNumberingAfterBreak="0">
     <w:nsid w:val="652D3C62"/>
     <w:multiLevelType w:val="hybridMultilevel"/>
     <w:tmpl w:val="022474BC"/>
@@ -75872,7 +76529,7 @@
       </w:pPr>
     </w:lvl>
   </w:abstractNum>
-  <w:abstractNum w:abstractNumId="36" w15:restartNumberingAfterBreak="0">
+  <w:abstractNum w:abstractNumId="37" w15:restartNumberingAfterBreak="0">
     <w:nsid w:val="69396C80"/>
     <w:multiLevelType w:val="hybridMultilevel"/>
     <w:tmpl w:val="FF4809AC"/>
@@ -75961,7 +76618,7 @@
       </w:pPr>
     </w:lvl>
   </w:abstractNum>
-  <w:abstractNum w:abstractNumId="37" w15:restartNumberingAfterBreak="0">
+  <w:abstractNum w:abstractNumId="38" w15:restartNumberingAfterBreak="0">
     <w:nsid w:val="698D1813"/>
     <w:multiLevelType w:val="hybridMultilevel"/>
     <w:tmpl w:val="6C92A0C8"/>
@@ -76074,7 +76731,7 @@
       </w:rPr>
     </w:lvl>
   </w:abstractNum>
-  <w:abstractNum w:abstractNumId="38" w15:restartNumberingAfterBreak="0">
+  <w:abstractNum w:abstractNumId="39" w15:restartNumberingAfterBreak="0">
     <w:nsid w:val="6D7162EA"/>
     <w:multiLevelType w:val="hybridMultilevel"/>
     <w:tmpl w:val="3E4A0D74"/>
@@ -76163,7 +76820,7 @@
       </w:pPr>
     </w:lvl>
   </w:abstractNum>
-  <w:abstractNum w:abstractNumId="39" w15:restartNumberingAfterBreak="0">
+  <w:abstractNum w:abstractNumId="40" w15:restartNumberingAfterBreak="0">
     <w:nsid w:val="6E214910"/>
     <w:multiLevelType w:val="hybridMultilevel"/>
     <w:tmpl w:val="ADE258AC"/>
@@ -76252,7 +76909,7 @@
       </w:pPr>
     </w:lvl>
   </w:abstractNum>
-  <w:abstractNum w:abstractNumId="40" w15:restartNumberingAfterBreak="0">
+  <w:abstractNum w:abstractNumId="41" w15:restartNumberingAfterBreak="0">
     <w:nsid w:val="6E520776"/>
     <w:multiLevelType w:val="hybridMultilevel"/>
     <w:tmpl w:val="F2A2DA02"/>
@@ -76341,7 +76998,7 @@
       </w:pPr>
     </w:lvl>
   </w:abstractNum>
-  <w:abstractNum w:abstractNumId="41" w15:restartNumberingAfterBreak="0">
+  <w:abstractNum w:abstractNumId="42" w15:restartNumberingAfterBreak="0">
     <w:nsid w:val="6FF97EF8"/>
     <w:multiLevelType w:val="hybridMultilevel"/>
     <w:tmpl w:val="7748A414"/>
@@ -76430,7 +77087,7 @@
       </w:pPr>
     </w:lvl>
   </w:abstractNum>
-  <w:abstractNum w:abstractNumId="42" w15:restartNumberingAfterBreak="0">
+  <w:abstractNum w:abstractNumId="43" w15:restartNumberingAfterBreak="0">
     <w:nsid w:val="71675EC2"/>
     <w:multiLevelType w:val="hybridMultilevel"/>
     <w:tmpl w:val="69569CEC"/>
@@ -76519,7 +77176,7 @@
       </w:pPr>
     </w:lvl>
   </w:abstractNum>
-  <w:abstractNum w:abstractNumId="43" w15:restartNumberingAfterBreak="0">
+  <w:abstractNum w:abstractNumId="44" w15:restartNumberingAfterBreak="0">
     <w:nsid w:val="71EA7134"/>
     <w:multiLevelType w:val="hybridMultilevel"/>
     <w:tmpl w:val="FDD47ADA"/>
@@ -76608,7 +77265,7 @@
       </w:pPr>
     </w:lvl>
   </w:abstractNum>
-  <w:abstractNum w:abstractNumId="44" w15:restartNumberingAfterBreak="0">
+  <w:abstractNum w:abstractNumId="45" w15:restartNumberingAfterBreak="0">
     <w:nsid w:val="790F0C1C"/>
     <w:multiLevelType w:val="hybridMultilevel"/>
     <w:tmpl w:val="8D2AFB9C"/>
@@ -76700,7 +77357,7 @@
       </w:pPr>
     </w:lvl>
   </w:abstractNum>
-  <w:abstractNum w:abstractNumId="45" w15:restartNumberingAfterBreak="0">
+  <w:abstractNum w:abstractNumId="46" w15:restartNumberingAfterBreak="0">
     <w:nsid w:val="797960DD"/>
     <w:multiLevelType w:val="hybridMultilevel"/>
     <w:tmpl w:val="E2D47DA2"/>
@@ -76789,7 +77446,7 @@
       </w:pPr>
     </w:lvl>
   </w:abstractNum>
-  <w:abstractNum w:abstractNumId="46" w15:restartNumberingAfterBreak="0">
+  <w:abstractNum w:abstractNumId="47" w15:restartNumberingAfterBreak="0">
     <w:nsid w:val="7AD34BB2"/>
     <w:multiLevelType w:val="hybridMultilevel"/>
     <w:tmpl w:val="38604AD6"/>
@@ -76878,7 +77535,7 @@
       </w:pPr>
     </w:lvl>
   </w:abstractNum>
-  <w:abstractNum w:abstractNumId="47" w15:restartNumberingAfterBreak="0">
+  <w:abstractNum w:abstractNumId="48" w15:restartNumberingAfterBreak="0">
     <w:nsid w:val="7DCE13B2"/>
     <w:multiLevelType w:val="hybridMultilevel"/>
     <w:tmpl w:val="EFA05EE6"/>
@@ -76967,7 +77624,7 @@
       </w:pPr>
     </w:lvl>
   </w:abstractNum>
-  <w:abstractNum w:abstractNumId="48" w15:restartNumberingAfterBreak="0">
+  <w:abstractNum w:abstractNumId="49" w15:restartNumberingAfterBreak="0">
     <w:nsid w:val="7EBC4762"/>
     <w:multiLevelType w:val="hybridMultilevel"/>
     <w:tmpl w:val="0476A35A"/>
@@ -77057,151 +77714,154 @@
     </w:lvl>
   </w:abstractNum>
   <w:num w:numId="1">
-    <w:abstractNumId w:val="44"/>
+    <w:abstractNumId w:val="45"/>
   </w:num>
   <w:num w:numId="2">
-    <w:abstractNumId w:val="14"/>
+    <w:abstractNumId w:val="15"/>
   </w:num>
   <w:num w:numId="3">
-    <w:abstractNumId w:val="11"/>
+    <w:abstractNumId w:val="12"/>
   </w:num>
   <w:num w:numId="4">
     <w:abstractNumId w:val="4"/>
   </w:num>
   <w:num w:numId="5">
+    <w:abstractNumId w:val="10"/>
+  </w:num>
+  <w:num w:numId="6">
     <w:abstractNumId w:val="9"/>
   </w:num>
-  <w:num w:numId="6">
-    <w:abstractNumId w:val="8"/>
-  </w:num>
   <w:num w:numId="7">
-    <w:abstractNumId w:val="31"/>
+    <w:abstractNumId w:val="32"/>
   </w:num>
   <w:num w:numId="8">
-    <w:abstractNumId w:val="22"/>
+    <w:abstractNumId w:val="23"/>
   </w:num>
   <w:num w:numId="9">
-    <w:abstractNumId w:val="18"/>
+    <w:abstractNumId w:val="19"/>
   </w:num>
   <w:num w:numId="10">
-    <w:abstractNumId w:val="29"/>
+    <w:abstractNumId w:val="30"/>
   </w:num>
   <w:num w:numId="11">
     <w:abstractNumId w:val="6"/>
   </w:num>
   <w:num w:numId="12">
-    <w:abstractNumId w:val="45"/>
+    <w:abstractNumId w:val="46"/>
   </w:num>
   <w:num w:numId="13">
-    <w:abstractNumId w:val="23"/>
+    <w:abstractNumId w:val="24"/>
   </w:num>
   <w:num w:numId="14">
-    <w:abstractNumId w:val="30"/>
+    <w:abstractNumId w:val="31"/>
   </w:num>
   <w:num w:numId="15">
-    <w:abstractNumId w:val="27"/>
+    <w:abstractNumId w:val="28"/>
   </w:num>
   <w:num w:numId="16">
-    <w:abstractNumId w:val="7"/>
+    <w:abstractNumId w:val="8"/>
   </w:num>
   <w:num w:numId="17">
-    <w:abstractNumId w:val="38"/>
+    <w:abstractNumId w:val="39"/>
   </w:num>
   <w:num w:numId="18">
     <w:abstractNumId w:val="0"/>
   </w:num>
   <w:num w:numId="19">
+    <w:abstractNumId w:val="48"/>
+  </w:num>
+  <w:num w:numId="20">
+    <w:abstractNumId w:val="44"/>
+  </w:num>
+  <w:num w:numId="21">
+    <w:abstractNumId w:val="18"/>
+  </w:num>
+  <w:num w:numId="22">
+    <w:abstractNumId w:val="20"/>
+  </w:num>
+  <w:num w:numId="23">
     <w:abstractNumId w:val="47"/>
   </w:num>
-  <w:num w:numId="20">
-    <w:abstractNumId w:val="43"/>
-  </w:num>
-  <w:num w:numId="21">
-    <w:abstractNumId w:val="17"/>
-  </w:num>
-  <w:num w:numId="22">
-    <w:abstractNumId w:val="19"/>
-  </w:num>
-  <w:num w:numId="23">
-    <w:abstractNumId w:val="46"/>
-  </w:num>
   <w:num w:numId="24">
-    <w:abstractNumId w:val="10"/>
+    <w:abstractNumId w:val="11"/>
   </w:num>
   <w:num w:numId="25">
-    <w:abstractNumId w:val="28"/>
+    <w:abstractNumId w:val="29"/>
   </w:num>
   <w:num w:numId="26">
-    <w:abstractNumId w:val="20"/>
+    <w:abstractNumId w:val="21"/>
   </w:num>
   <w:num w:numId="27">
-    <w:abstractNumId w:val="33"/>
+    <w:abstractNumId w:val="34"/>
   </w:num>
   <w:num w:numId="28">
     <w:abstractNumId w:val="3"/>
   </w:num>
   <w:num w:numId="29">
-    <w:abstractNumId w:val="42"/>
+    <w:abstractNumId w:val="43"/>
   </w:num>
   <w:num w:numId="30">
-    <w:abstractNumId w:val="21"/>
+    <w:abstractNumId w:val="22"/>
   </w:num>
   <w:num w:numId="31">
-    <w:abstractNumId w:val="40"/>
+    <w:abstractNumId w:val="41"/>
   </w:num>
   <w:num w:numId="32">
-    <w:abstractNumId w:val="25"/>
+    <w:abstractNumId w:val="26"/>
   </w:num>
   <w:num w:numId="33">
-    <w:abstractNumId w:val="13"/>
+    <w:abstractNumId w:val="14"/>
   </w:num>
   <w:num w:numId="34">
-    <w:abstractNumId w:val="26"/>
+    <w:abstractNumId w:val="27"/>
   </w:num>
   <w:num w:numId="35">
-    <w:abstractNumId w:val="32"/>
+    <w:abstractNumId w:val="33"/>
   </w:num>
   <w:num w:numId="36">
-    <w:abstractNumId w:val="34"/>
+    <w:abstractNumId w:val="35"/>
   </w:num>
   <w:num w:numId="37">
-    <w:abstractNumId w:val="37"/>
+    <w:abstractNumId w:val="38"/>
   </w:num>
   <w:num w:numId="38">
     <w:abstractNumId w:val="2"/>
   </w:num>
   <w:num w:numId="39">
-    <w:abstractNumId w:val="16"/>
+    <w:abstractNumId w:val="17"/>
   </w:num>
   <w:num w:numId="40">
-    <w:abstractNumId w:val="12"/>
+    <w:abstractNumId w:val="13"/>
   </w:num>
   <w:num w:numId="41">
-    <w:abstractNumId w:val="48"/>
+    <w:abstractNumId w:val="49"/>
   </w:num>
   <w:num w:numId="42">
-    <w:abstractNumId w:val="35"/>
+    <w:abstractNumId w:val="36"/>
   </w:num>
   <w:num w:numId="43">
     <w:abstractNumId w:val="1"/>
   </w:num>
   <w:num w:numId="44">
-    <w:abstractNumId w:val="15"/>
+    <w:abstractNumId w:val="16"/>
   </w:num>
   <w:num w:numId="45">
-    <w:abstractNumId w:val="24"/>
+    <w:abstractNumId w:val="25"/>
   </w:num>
   <w:num w:numId="46">
-    <w:abstractNumId w:val="39"/>
+    <w:abstractNumId w:val="40"/>
   </w:num>
   <w:num w:numId="47">
-    <w:abstractNumId w:val="41"/>
+    <w:abstractNumId w:val="42"/>
   </w:num>
   <w:num w:numId="48">
     <w:abstractNumId w:val="5"/>
   </w:num>
   <w:num w:numId="49">
-    <w:abstractNumId w:val="36"/>
+    <w:abstractNumId w:val="37"/>
+  </w:num>
+  <w:num w:numId="50">
+    <w:abstractNumId w:val="7"/>
   </w:num>
 </w:numbering>
 </file>

</xml_diff>

<commit_message>
then async await axios promise fetch
</commit_message>
<xml_diff>
--- a/Dewey前端的一些总结.docx
+++ b/Dewey前端的一些总结.docx
@@ -37836,7 +37836,6 @@
     <w:p>
       <w:pPr>
         <w:rPr>
-          <w:rFonts w:hint="eastAsia"/>
           <w:b/>
           <w:bCs/>
         </w:rPr>
@@ -37847,16 +37846,358 @@
         </w:rPr>
         <w:lastRenderedPageBreak/>
         <w:drawing>
-          <wp:anchor distT="0" distB="0" distL="114300" distR="114300" simplePos="0" relativeHeight="251682816" behindDoc="0" locked="0" layoutInCell="1" allowOverlap="1" wp14:anchorId="5F7F78BB" wp14:editId="441734A0">
+          <wp:inline distT="0" distB="0" distL="0" distR="0" wp14:anchorId="7A826A74" wp14:editId="7AC7DE2E">
+            <wp:extent cx="3690279" cy="2565779"/>
+            <wp:effectExtent l="0" t="0" r="5715" b="6350"/>
+            <wp:docPr id="46" name="图片 46"/>
+            <wp:cNvGraphicFramePr>
+              <a:graphicFrameLocks xmlns:a="http://schemas.openxmlformats.org/drawingml/2006/main" noChangeAspect="1"/>
+            </wp:cNvGraphicFramePr>
+            <a:graphic xmlns:a="http://schemas.openxmlformats.org/drawingml/2006/main">
+              <a:graphicData uri="http://schemas.openxmlformats.org/drawingml/2006/picture">
+                <pic:pic xmlns:pic="http://schemas.openxmlformats.org/drawingml/2006/picture">
+                  <pic:nvPicPr>
+                    <pic:cNvPr id="1" name=""/>
+                    <pic:cNvPicPr/>
+                  </pic:nvPicPr>
+                  <pic:blipFill>
+                    <a:blip r:embed="rId33"/>
+                    <a:stretch>
+                      <a:fillRect/>
+                    </a:stretch>
+                  </pic:blipFill>
+                  <pic:spPr>
+                    <a:xfrm>
+                      <a:off x="0" y="0"/>
+                      <a:ext cx="3703676" cy="2575093"/>
+                    </a:xfrm>
+                    <a:prstGeom prst="rect">
+                      <a:avLst/>
+                    </a:prstGeom>
+                  </pic:spPr>
+                </pic:pic>
+              </a:graphicData>
+            </a:graphic>
+          </wp:inline>
+        </w:drawing>
+      </w:r>
+    </w:p>
+    <w:p>
+      <w:pPr>
+        <w:rPr>
+          <w:b/>
+          <w:bCs/>
+        </w:rPr>
+      </w:pPr>
+      <w:r>
+        <w:rPr>
+          <w:rFonts w:hint="eastAsia"/>
+          <w:b/>
+          <w:bCs/>
+        </w:rPr>
+        <w:t>个人理解：</w:t>
+      </w:r>
+    </w:p>
+    <w:p>
+      <w:pPr>
+        <w:pStyle w:val="a3"/>
+        <w:numPr>
+          <w:ilvl w:val="0"/>
+          <w:numId w:val="50"/>
+        </w:numPr>
+        <w:ind w:firstLineChars="0"/>
+        <w:rPr>
+          <w:b/>
+          <w:bCs/>
+        </w:rPr>
+      </w:pPr>
+      <w:r>
+        <w:rPr>
+          <w:rFonts w:hint="eastAsia"/>
+          <w:b/>
+          <w:bCs/>
+        </w:rPr>
+        <w:t>加上async</w:t>
+      </w:r>
+      <w:r>
+        <w:rPr>
+          <w:b/>
+          <w:bCs/>
+        </w:rPr>
+        <w:t xml:space="preserve"> </w:t>
+      </w:r>
+      <w:r>
+        <w:rPr>
+          <w:rFonts w:hint="eastAsia"/>
+          <w:b/>
+          <w:bCs/>
+        </w:rPr>
+        <w:t>后面接函数 ，则这个函数返回值就是Promise实例对象</w:t>
+      </w:r>
+    </w:p>
+    <w:p>
+      <w:pPr>
+        <w:pStyle w:val="a3"/>
+        <w:numPr>
+          <w:ilvl w:val="0"/>
+          <w:numId w:val="50"/>
+        </w:numPr>
+        <w:ind w:firstLineChars="0"/>
+        <w:rPr>
+          <w:b/>
+          <w:bCs/>
+        </w:rPr>
+      </w:pPr>
+      <w:r>
+        <w:rPr>
+          <w:rFonts w:hint="eastAsia"/>
+          <w:b/>
+          <w:bCs/>
+        </w:rPr>
+        <w:t>await要在async函数里面</w:t>
+      </w:r>
+    </w:p>
+    <w:p>
+      <w:pPr>
+        <w:pStyle w:val="a3"/>
+        <w:numPr>
+          <w:ilvl w:val="0"/>
+          <w:numId w:val="50"/>
+        </w:numPr>
+        <w:ind w:firstLineChars="0"/>
+        <w:rPr>
+          <w:b/>
+          <w:bCs/>
+        </w:rPr>
+      </w:pPr>
+      <w:r>
+        <w:rPr>
+          <w:rFonts w:hint="eastAsia"/>
+          <w:b/>
+          <w:bCs/>
+        </w:rPr>
+        <w:t>await</w:t>
+      </w:r>
+      <w:r>
+        <w:rPr>
+          <w:b/>
+          <w:bCs/>
+        </w:rPr>
+        <w:t xml:space="preserve"> </w:t>
+      </w:r>
+      <w:proofErr w:type="spellStart"/>
+      <w:r>
+        <w:rPr>
+          <w:rFonts w:hint="eastAsia"/>
+          <w:b/>
+          <w:bCs/>
+        </w:rPr>
+        <w:t>axios.</w:t>
+      </w:r>
+      <w:r>
+        <w:rPr>
+          <w:b/>
+          <w:bCs/>
+        </w:rPr>
+        <w:t>get</w:t>
+      </w:r>
+      <w:proofErr w:type="spellEnd"/>
+      <w:r>
+        <w:rPr>
+          <w:b/>
+          <w:bCs/>
+        </w:rPr>
+        <w:t>(‘</w:t>
+      </w:r>
+      <w:proofErr w:type="spellStart"/>
+      <w:r>
+        <w:rPr>
+          <w:b/>
+          <w:bCs/>
+        </w:rPr>
+        <w:t>adata</w:t>
+      </w:r>
+      <w:proofErr w:type="spellEnd"/>
+      <w:r>
+        <w:rPr>
+          <w:b/>
+          <w:bCs/>
+        </w:rPr>
+        <w:t>’)</w:t>
+      </w:r>
+      <w:r>
+        <w:rPr>
+          <w:rFonts w:hint="eastAsia"/>
+          <w:b/>
+          <w:bCs/>
+        </w:rPr>
+        <w:t xml:space="preserve">就相当于 </w:t>
+      </w:r>
+      <w:proofErr w:type="spellStart"/>
+      <w:r>
+        <w:rPr>
+          <w:rFonts w:hint="eastAsia"/>
+          <w:b/>
+          <w:bCs/>
+        </w:rPr>
+        <w:t>axi</w:t>
+      </w:r>
+      <w:r>
+        <w:rPr>
+          <w:b/>
+          <w:bCs/>
+        </w:rPr>
+        <w:t>os.get</w:t>
+      </w:r>
+      <w:proofErr w:type="spellEnd"/>
+      <w:r>
+        <w:rPr>
+          <w:b/>
+          <w:bCs/>
+        </w:rPr>
+        <w:t>(‘</w:t>
+      </w:r>
+      <w:proofErr w:type="spellStart"/>
+      <w:r>
+        <w:rPr>
+          <w:b/>
+          <w:bCs/>
+        </w:rPr>
+        <w:t>adata</w:t>
+      </w:r>
+      <w:proofErr w:type="spellEnd"/>
+      <w:r>
+        <w:rPr>
+          <w:b/>
+          <w:bCs/>
+        </w:rPr>
+        <w:t>’).then(function(ret){})</w:t>
+      </w:r>
+      <w:r>
+        <w:rPr>
+          <w:rFonts w:hint="eastAsia"/>
+          <w:b/>
+          <w:bCs/>
+        </w:rPr>
+        <w:t>中的ret</w:t>
+      </w:r>
+    </w:p>
+    <w:p>
+      <w:pPr>
+        <w:pStyle w:val="a3"/>
+        <w:numPr>
+          <w:ilvl w:val="0"/>
+          <w:numId w:val="50"/>
+        </w:numPr>
+        <w:ind w:firstLineChars="0"/>
+        <w:rPr>
+          <w:b/>
+          <w:bCs/>
+        </w:rPr>
+      </w:pPr>
+      <w:r>
+        <w:rPr>
+          <w:rFonts w:hint="eastAsia"/>
+          <w:b/>
+          <w:bCs/>
+        </w:rPr>
+        <w:t>await后面接着要是一个promise实例对象</w:t>
+      </w:r>
+    </w:p>
+    <w:p>
+      <w:pPr>
+        <w:rPr>
+          <w:b/>
+          <w:bCs/>
+        </w:rPr>
+      </w:pPr>
+    </w:p>
+    <w:p>
+      <w:pPr>
+        <w:rPr>
+          <w:b/>
+          <w:bCs/>
+        </w:rPr>
+      </w:pPr>
+      <w:r>
+        <w:rPr>
+          <w:noProof/>
+        </w:rPr>
+        <w:drawing>
+          <wp:inline distT="0" distB="0" distL="0" distR="0" wp14:anchorId="3D525BF1" wp14:editId="528A53CF">
+            <wp:extent cx="5274310" cy="2172335"/>
+            <wp:effectExtent l="0" t="0" r="2540" b="0"/>
+            <wp:docPr id="50" name="图片 50"/>
+            <wp:cNvGraphicFramePr>
+              <a:graphicFrameLocks xmlns:a="http://schemas.openxmlformats.org/drawingml/2006/main" noChangeAspect="1"/>
+            </wp:cNvGraphicFramePr>
+            <a:graphic xmlns:a="http://schemas.openxmlformats.org/drawingml/2006/main">
+              <a:graphicData uri="http://schemas.openxmlformats.org/drawingml/2006/picture">
+                <pic:pic xmlns:pic="http://schemas.openxmlformats.org/drawingml/2006/picture">
+                  <pic:nvPicPr>
+                    <pic:cNvPr id="1" name=""/>
+                    <pic:cNvPicPr/>
+                  </pic:nvPicPr>
+                  <pic:blipFill>
+                    <a:blip r:embed="rId34"/>
+                    <a:stretch>
+                      <a:fillRect/>
+                    </a:stretch>
+                  </pic:blipFill>
+                  <pic:spPr>
+                    <a:xfrm>
+                      <a:off x="0" y="0"/>
+                      <a:ext cx="5274310" cy="2172335"/>
+                    </a:xfrm>
+                    <a:prstGeom prst="rect">
+                      <a:avLst/>
+                    </a:prstGeom>
+                  </pic:spPr>
+                </pic:pic>
+              </a:graphicData>
+            </a:graphic>
+          </wp:inline>
+        </w:drawing>
+      </w:r>
+    </w:p>
+    <w:p>
+      <w:pPr>
+        <w:rPr>
+          <w:b/>
+          <w:bCs/>
+        </w:rPr>
+      </w:pPr>
+    </w:p>
+    <w:p>
+      <w:pPr>
+        <w:rPr>
+          <w:b/>
+          <w:bCs/>
+        </w:rPr>
+      </w:pPr>
+    </w:p>
+    <w:p>
+      <w:pPr>
+        <w:rPr>
+          <w:b/>
+          <w:bCs/>
+        </w:rPr>
+      </w:pPr>
+      <w:r>
+        <w:rPr>
+          <w:noProof/>
+        </w:rPr>
+        <w:drawing>
+          <wp:anchor distT="0" distB="0" distL="114300" distR="114300" simplePos="0" relativeHeight="251682816" behindDoc="0" locked="0" layoutInCell="1" allowOverlap="1" wp14:anchorId="5F7F78BB" wp14:editId="102BF886">
             <wp:simplePos x="0" y="0"/>
             <wp:positionH relativeFrom="margin">
-              <wp:posOffset>2610646</wp:posOffset>
+              <wp:posOffset>3121925</wp:posOffset>
             </wp:positionH>
             <wp:positionV relativeFrom="paragraph">
-              <wp:posOffset>1043665</wp:posOffset>
+              <wp:posOffset>365868</wp:posOffset>
             </wp:positionV>
-            <wp:extent cx="3349343" cy="1546755"/>
-            <wp:effectExtent l="0" t="0" r="3810" b="0"/>
+            <wp:extent cx="3191074" cy="1629781"/>
+            <wp:effectExtent l="0" t="0" r="0" b="8890"/>
             <wp:wrapNone/>
             <wp:docPr id="49" name="图片 49"/>
             <wp:cNvGraphicFramePr>
@@ -37870,20 +38211,20 @@
                     <pic:cNvPicPr/>
                   </pic:nvPicPr>
                   <pic:blipFill rotWithShape="1">
-                    <a:blip r:embed="rId33">
+                    <a:blip r:embed="rId35">
                       <a:extLst>
                         <a:ext uri="{28A0092B-C50C-407E-A947-70E740481C1C}">
                           <a14:useLocalDpi xmlns:a14="http://schemas.microsoft.com/office/drawing/2010/main" val="0"/>
                         </a:ext>
                       </a:extLst>
                     </a:blip>
-                    <a:srcRect t="9213"/>
+                    <a:srcRect l="9579" t="9213"/>
                     <a:stretch/>
                   </pic:blipFill>
                   <pic:spPr bwMode="auto">
                     <a:xfrm>
                       <a:off x="0" y="0"/>
-                      <a:ext cx="3349343" cy="1546755"/>
+                      <a:ext cx="3203553" cy="1636154"/>
                     </a:xfrm>
                     <a:prstGeom prst="rect">
                       <a:avLst/>
@@ -37914,361 +38255,9 @@
           <w:noProof/>
         </w:rPr>
         <w:drawing>
-          <wp:inline distT="0" distB="0" distL="0" distR="0" wp14:anchorId="7A826A74" wp14:editId="151BCA59">
-            <wp:extent cx="3690279" cy="2565779"/>
-            <wp:effectExtent l="0" t="0" r="5715" b="6350"/>
-            <wp:docPr id="46" name="图片 46"/>
-            <wp:cNvGraphicFramePr>
-              <a:graphicFrameLocks xmlns:a="http://schemas.openxmlformats.org/drawingml/2006/main" noChangeAspect="1"/>
-            </wp:cNvGraphicFramePr>
-            <a:graphic xmlns:a="http://schemas.openxmlformats.org/drawingml/2006/main">
-              <a:graphicData uri="http://schemas.openxmlformats.org/drawingml/2006/picture">
-                <pic:pic xmlns:pic="http://schemas.openxmlformats.org/drawingml/2006/picture">
-                  <pic:nvPicPr>
-                    <pic:cNvPr id="1" name=""/>
-                    <pic:cNvPicPr/>
-                  </pic:nvPicPr>
-                  <pic:blipFill>
-                    <a:blip r:embed="rId34"/>
-                    <a:stretch>
-                      <a:fillRect/>
-                    </a:stretch>
-                  </pic:blipFill>
-                  <pic:spPr>
-                    <a:xfrm>
-                      <a:off x="0" y="0"/>
-                      <a:ext cx="3703676" cy="2575093"/>
-                    </a:xfrm>
-                    <a:prstGeom prst="rect">
-                      <a:avLst/>
-                    </a:prstGeom>
-                  </pic:spPr>
-                </pic:pic>
-              </a:graphicData>
-            </a:graphic>
-          </wp:inline>
-        </w:drawing>
-      </w:r>
-    </w:p>
-    <w:p>
-      <w:pPr>
-        <w:rPr>
-          <w:b/>
-          <w:bCs/>
-        </w:rPr>
-      </w:pPr>
-      <w:r>
-        <w:rPr>
-          <w:rFonts w:hint="eastAsia"/>
-          <w:b/>
-          <w:bCs/>
-        </w:rPr>
-        <w:t>个人理解：</w:t>
-      </w:r>
-    </w:p>
-    <w:p>
-      <w:pPr>
-        <w:pStyle w:val="a3"/>
-        <w:numPr>
-          <w:ilvl w:val="0"/>
-          <w:numId w:val="50"/>
-        </w:numPr>
-        <w:ind w:firstLineChars="0"/>
-        <w:rPr>
-          <w:b/>
-          <w:bCs/>
-        </w:rPr>
-      </w:pPr>
-      <w:r>
-        <w:rPr>
-          <w:rFonts w:hint="eastAsia"/>
-          <w:b/>
-          <w:bCs/>
-        </w:rPr>
-        <w:t>加上async</w:t>
-      </w:r>
-      <w:r>
-        <w:rPr>
-          <w:b/>
-          <w:bCs/>
-        </w:rPr>
-        <w:t xml:space="preserve"> </w:t>
-      </w:r>
-      <w:r>
-        <w:rPr>
-          <w:rFonts w:hint="eastAsia"/>
-          <w:b/>
-          <w:bCs/>
-        </w:rPr>
-        <w:t>后面接函数 ，则这个函数返回值就是Promise实例对象</w:t>
-      </w:r>
-    </w:p>
-    <w:p>
-      <w:pPr>
-        <w:pStyle w:val="a3"/>
-        <w:numPr>
-          <w:ilvl w:val="0"/>
-          <w:numId w:val="50"/>
-        </w:numPr>
-        <w:ind w:firstLineChars="0"/>
-        <w:rPr>
-          <w:b/>
-          <w:bCs/>
-        </w:rPr>
-      </w:pPr>
-      <w:r>
-        <w:rPr>
-          <w:rFonts w:hint="eastAsia"/>
-          <w:b/>
-          <w:bCs/>
-        </w:rPr>
-        <w:t>await要在async函数里面</w:t>
-      </w:r>
-    </w:p>
-    <w:p>
-      <w:pPr>
-        <w:pStyle w:val="a3"/>
-        <w:numPr>
-          <w:ilvl w:val="0"/>
-          <w:numId w:val="50"/>
-        </w:numPr>
-        <w:ind w:firstLineChars="0"/>
-        <w:rPr>
-          <w:b/>
-          <w:bCs/>
-        </w:rPr>
-      </w:pPr>
-      <w:r>
-        <w:rPr>
-          <w:rFonts w:hint="eastAsia"/>
-          <w:b/>
-          <w:bCs/>
-        </w:rPr>
-        <w:t>await</w:t>
-      </w:r>
-      <w:r>
-        <w:rPr>
-          <w:b/>
-          <w:bCs/>
-        </w:rPr>
-        <w:t xml:space="preserve"> </w:t>
-      </w:r>
-      <w:proofErr w:type="spellStart"/>
-      <w:r>
-        <w:rPr>
-          <w:rFonts w:hint="eastAsia"/>
-          <w:b/>
-          <w:bCs/>
-        </w:rPr>
-        <w:t>axios.</w:t>
-      </w:r>
-      <w:r>
-        <w:rPr>
-          <w:b/>
-          <w:bCs/>
-        </w:rPr>
-        <w:t>get</w:t>
-      </w:r>
-      <w:proofErr w:type="spellEnd"/>
-      <w:r>
-        <w:rPr>
-          <w:b/>
-          <w:bCs/>
-        </w:rPr>
-        <w:t>(‘</w:t>
-      </w:r>
-      <w:proofErr w:type="spellStart"/>
-      <w:r>
-        <w:rPr>
-          <w:b/>
-          <w:bCs/>
-        </w:rPr>
-        <w:t>adata</w:t>
-      </w:r>
-      <w:proofErr w:type="spellEnd"/>
-      <w:r>
-        <w:rPr>
-          <w:b/>
-          <w:bCs/>
-        </w:rPr>
-        <w:t>’)</w:t>
-      </w:r>
-      <w:r>
-        <w:rPr>
-          <w:rFonts w:hint="eastAsia"/>
-          <w:b/>
-          <w:bCs/>
-        </w:rPr>
-        <w:t xml:space="preserve">就相当于 </w:t>
-      </w:r>
-      <w:proofErr w:type="spellStart"/>
-      <w:r>
-        <w:rPr>
-          <w:rFonts w:hint="eastAsia"/>
-          <w:b/>
-          <w:bCs/>
-        </w:rPr>
-        <w:t>axi</w:t>
-      </w:r>
-      <w:r>
-        <w:rPr>
-          <w:b/>
-          <w:bCs/>
-        </w:rPr>
-        <w:t>os.get</w:t>
-      </w:r>
-      <w:proofErr w:type="spellEnd"/>
-      <w:r>
-        <w:rPr>
-          <w:b/>
-          <w:bCs/>
-        </w:rPr>
-        <w:t>(‘</w:t>
-      </w:r>
-      <w:proofErr w:type="spellStart"/>
-      <w:r>
-        <w:rPr>
-          <w:b/>
-          <w:bCs/>
-        </w:rPr>
-        <w:t>adata</w:t>
-      </w:r>
-      <w:proofErr w:type="spellEnd"/>
-      <w:r>
-        <w:rPr>
-          <w:b/>
-          <w:bCs/>
-        </w:rPr>
-        <w:t>’).then(function(ret){})</w:t>
-      </w:r>
-      <w:r>
-        <w:rPr>
-          <w:rFonts w:hint="eastAsia"/>
-          <w:b/>
-          <w:bCs/>
-        </w:rPr>
-        <w:t>中的ret</w:t>
-      </w:r>
-    </w:p>
-    <w:p>
-      <w:pPr>
-        <w:pStyle w:val="a3"/>
-        <w:numPr>
-          <w:ilvl w:val="0"/>
-          <w:numId w:val="50"/>
-        </w:numPr>
-        <w:ind w:firstLineChars="0"/>
-        <w:rPr>
-          <w:rFonts w:hint="eastAsia"/>
-          <w:b/>
-          <w:bCs/>
-        </w:rPr>
-      </w:pPr>
-      <w:r>
-        <w:rPr>
-          <w:rFonts w:hint="eastAsia"/>
-          <w:b/>
-          <w:bCs/>
-        </w:rPr>
-        <w:t>await后面接着</w:t>
-      </w:r>
-      <w:r>
-        <w:rPr>
-          <w:rFonts w:hint="eastAsia"/>
-          <w:b/>
-          <w:bCs/>
-        </w:rPr>
-        <w:t>要是一个promise实例对象</w:t>
-      </w:r>
-    </w:p>
-    <w:p>
-      <w:pPr>
-        <w:rPr>
-          <w:b/>
-          <w:bCs/>
-        </w:rPr>
-      </w:pPr>
-    </w:p>
-    <w:p>
-      <w:pPr>
-        <w:rPr>
-          <w:b/>
-          <w:bCs/>
-        </w:rPr>
-      </w:pPr>
-      <w:r>
-        <w:rPr>
-          <w:noProof/>
-        </w:rPr>
-        <w:drawing>
-          <wp:inline distT="0" distB="0" distL="0" distR="0" wp14:anchorId="3D525BF1" wp14:editId="76B15BB4">
-            <wp:extent cx="5274310" cy="2172335"/>
-            <wp:effectExtent l="0" t="0" r="2540" b="0"/>
-            <wp:docPr id="50" name="图片 50"/>
-            <wp:cNvGraphicFramePr>
-              <a:graphicFrameLocks xmlns:a="http://schemas.openxmlformats.org/drawingml/2006/main" noChangeAspect="1"/>
-            </wp:cNvGraphicFramePr>
-            <a:graphic xmlns:a="http://schemas.openxmlformats.org/drawingml/2006/main">
-              <a:graphicData uri="http://schemas.openxmlformats.org/drawingml/2006/picture">
-                <pic:pic xmlns:pic="http://schemas.openxmlformats.org/drawingml/2006/picture">
-                  <pic:nvPicPr>
-                    <pic:cNvPr id="1" name=""/>
-                    <pic:cNvPicPr/>
-                  </pic:nvPicPr>
-                  <pic:blipFill>
-                    <a:blip r:embed="rId35"/>
-                    <a:stretch>
-                      <a:fillRect/>
-                    </a:stretch>
-                  </pic:blipFill>
-                  <pic:spPr>
-                    <a:xfrm>
-                      <a:off x="0" y="0"/>
-                      <a:ext cx="5274310" cy="2172335"/>
-                    </a:xfrm>
-                    <a:prstGeom prst="rect">
-                      <a:avLst/>
-                    </a:prstGeom>
-                  </pic:spPr>
-                </pic:pic>
-              </a:graphicData>
-            </a:graphic>
-          </wp:inline>
-        </w:drawing>
-      </w:r>
-    </w:p>
-    <w:p>
-      <w:pPr>
-        <w:rPr>
-          <w:b/>
-          <w:bCs/>
-        </w:rPr>
-      </w:pPr>
-    </w:p>
-    <w:p>
-      <w:pPr>
-        <w:rPr>
-          <w:rFonts w:hint="eastAsia"/>
-          <w:b/>
-          <w:bCs/>
-        </w:rPr>
-      </w:pPr>
-    </w:p>
-    <w:p>
-      <w:pPr>
-        <w:rPr>
-          <w:b/>
-          <w:bCs/>
-        </w:rPr>
-      </w:pPr>
-      <w:r>
-        <w:rPr>
-          <w:noProof/>
-        </w:rPr>
-        <w:drawing>
-          <wp:inline distT="0" distB="0" distL="0" distR="0" wp14:anchorId="626D252F" wp14:editId="3640346F">
-            <wp:extent cx="2818263" cy="1693808"/>
-            <wp:effectExtent l="0" t="0" r="1270" b="1905"/>
+          <wp:inline distT="0" distB="0" distL="0" distR="0" wp14:anchorId="626D252F" wp14:editId="568E2B36">
+            <wp:extent cx="3350525" cy="2013699"/>
+            <wp:effectExtent l="0" t="0" r="2540" b="5715"/>
             <wp:docPr id="51" name="图片 51"/>
             <wp:cNvGraphicFramePr>
               <a:graphicFrameLocks xmlns:a="http://schemas.openxmlformats.org/drawingml/2006/main" noChangeAspect="1"/>
@@ -38289,7 +38278,7 @@
                   <pic:spPr>
                     <a:xfrm>
                       <a:off x="0" y="0"/>
-                      <a:ext cx="2844619" cy="1709648"/>
+                      <a:ext cx="3539185" cy="2127085"/>
                     </a:xfrm>
                     <a:prstGeom prst="rect">
                       <a:avLst/>
@@ -38301,43 +38290,96 @@
           </wp:inline>
         </w:drawing>
       </w:r>
-    </w:p>
-    <w:p>
-      <w:pPr>
-        <w:rPr>
-          <w:b/>
-          <w:bCs/>
-        </w:rPr>
-      </w:pPr>
-    </w:p>
-    <w:p>
-      <w:pPr>
-        <w:rPr>
-          <w:b/>
-          <w:bCs/>
-        </w:rPr>
-      </w:pPr>
-    </w:p>
-    <w:p>
-      <w:pPr>
-        <w:rPr>
-          <w:b/>
-          <w:bCs/>
-        </w:rPr>
-      </w:pPr>
-    </w:p>
-    <w:p>
-      <w:pPr>
-        <w:rPr>
-          <w:b/>
-          <w:bCs/>
-        </w:rPr>
-      </w:pPr>
-    </w:p>
-    <w:p>
-      <w:pPr>
-        <w:rPr>
-          <w:rFonts w:hint="eastAsia"/>
+      <w:r>
+        <w:rPr>
+          <w:noProof/>
+        </w:rPr>
+        <w:drawing>
+          <wp:anchor distT="0" distB="0" distL="114300" distR="114300" simplePos="0" relativeHeight="251683840" behindDoc="0" locked="0" layoutInCell="1" allowOverlap="1" wp14:anchorId="3E1CD900" wp14:editId="4B25638C">
+            <wp:simplePos x="0" y="0"/>
+            <wp:positionH relativeFrom="column">
+              <wp:posOffset>3412</wp:posOffset>
+            </wp:positionH>
+            <wp:positionV relativeFrom="paragraph">
+              <wp:posOffset>-6312544</wp:posOffset>
+            </wp:positionV>
+            <wp:extent cx="2613546" cy="1527977"/>
+            <wp:effectExtent l="0" t="0" r="0" b="0"/>
+            <wp:wrapNone/>
+            <wp:docPr id="47" name="图片 47"/>
+            <wp:cNvGraphicFramePr>
+              <a:graphicFrameLocks xmlns:a="http://schemas.openxmlformats.org/drawingml/2006/main" noChangeAspect="1"/>
+            </wp:cNvGraphicFramePr>
+            <a:graphic xmlns:a="http://schemas.openxmlformats.org/drawingml/2006/main">
+              <a:graphicData uri="http://schemas.openxmlformats.org/drawingml/2006/picture">
+                <pic:pic xmlns:pic="http://schemas.openxmlformats.org/drawingml/2006/picture">
+                  <pic:nvPicPr>
+                    <pic:cNvPr id="1" name=""/>
+                    <pic:cNvPicPr/>
+                  </pic:nvPicPr>
+                  <pic:blipFill>
+                    <a:blip r:embed="rId37" cstate="print">
+                      <a:extLst>
+                        <a:ext uri="{28A0092B-C50C-407E-A947-70E740481C1C}">
+                          <a14:useLocalDpi xmlns:a14="http://schemas.microsoft.com/office/drawing/2010/main" val="0"/>
+                        </a:ext>
+                      </a:extLst>
+                    </a:blip>
+                    <a:stretch>
+                      <a:fillRect/>
+                    </a:stretch>
+                  </pic:blipFill>
+                  <pic:spPr>
+                    <a:xfrm>
+                      <a:off x="0" y="0"/>
+                      <a:ext cx="2613546" cy="1527977"/>
+                    </a:xfrm>
+                    <a:prstGeom prst="rect">
+                      <a:avLst/>
+                    </a:prstGeom>
+                  </pic:spPr>
+                </pic:pic>
+              </a:graphicData>
+            </a:graphic>
+          </wp:anchor>
+        </w:drawing>
+      </w:r>
+    </w:p>
+    <w:p>
+      <w:pPr>
+        <w:rPr>
+          <w:b/>
+          <w:bCs/>
+        </w:rPr>
+      </w:pPr>
+    </w:p>
+    <w:p>
+      <w:pPr>
+        <w:rPr>
+          <w:b/>
+          <w:bCs/>
+        </w:rPr>
+      </w:pPr>
+    </w:p>
+    <w:p>
+      <w:pPr>
+        <w:rPr>
+          <w:b/>
+          <w:bCs/>
+        </w:rPr>
+      </w:pPr>
+    </w:p>
+    <w:p>
+      <w:pPr>
+        <w:rPr>
+          <w:b/>
+          <w:bCs/>
+        </w:rPr>
+      </w:pPr>
+    </w:p>
+    <w:p>
+      <w:pPr>
+        <w:rPr>
           <w:b/>
           <w:bCs/>
         </w:rPr>
@@ -38470,7 +38512,7 @@
                     <pic:cNvPicPr/>
                   </pic:nvPicPr>
                   <pic:blipFill>
-                    <a:blip r:embed="rId37"/>
+                    <a:blip r:embed="rId38"/>
                     <a:stretch>
                       <a:fillRect/>
                     </a:stretch>
@@ -38602,7 +38644,6 @@
     </w:p>
     <w:p>
       <w:r>
-        <w:lastRenderedPageBreak/>
         <w:tab/>
       </w:r>
       <w:r>
@@ -39649,7 +39690,7 @@
                     <pic:cNvPicPr/>
                   </pic:nvPicPr>
                   <pic:blipFill>
-                    <a:blip r:embed="rId38"/>
+                    <a:blip r:embed="rId39"/>
                     <a:stretch>
                       <a:fillRect/>
                     </a:stretch>
@@ -51942,7 +51983,7 @@
         </w:rPr>
         <w:t xml:space="preserve"> </w:t>
       </w:r>
-      <w:hyperlink r:id="rId39" w:history="1">
+      <w:hyperlink r:id="rId40" w:history="1">
         <w:r>
           <w:rPr>
             <w:rStyle w:val="a9"/>
@@ -56427,7 +56468,7 @@
                     <pic:cNvPicPr/>
                   </pic:nvPicPr>
                   <pic:blipFill>
-                    <a:blip r:embed="rId40"/>
+                    <a:blip r:embed="rId41"/>
                     <a:stretch>
                       <a:fillRect/>
                     </a:stretch>
@@ -61723,7 +61764,7 @@
                     <pic:cNvPicPr/>
                   </pic:nvPicPr>
                   <pic:blipFill>
-                    <a:blip r:embed="rId41"/>
+                    <a:blip r:embed="rId42"/>
                     <a:stretch>
                       <a:fillRect/>
                     </a:stretch>
@@ -62452,7 +62493,7 @@
                     <pic:cNvPicPr/>
                   </pic:nvPicPr>
                   <pic:blipFill>
-                    <a:blip r:embed="rId42"/>
+                    <a:blip r:embed="rId43"/>
                     <a:stretch>
                       <a:fillRect/>
                     </a:stretch>
@@ -66077,7 +66118,7 @@
                     <pic:cNvPicPr/>
                   </pic:nvPicPr>
                   <pic:blipFill>
-                    <a:blip r:embed="rId43"/>
+                    <a:blip r:embed="rId44"/>
                     <a:stretch>
                       <a:fillRect/>
                     </a:stretch>
@@ -73009,7 +73050,7 @@
                     <pic:cNvPicPr/>
                   </pic:nvPicPr>
                   <pic:blipFill>
-                    <a:blip r:embed="rId44"/>
+                    <a:blip r:embed="rId45"/>
                     <a:stretch>
                       <a:fillRect/>
                     </a:stretch>

</xml_diff>